<commit_message>
Final Version of Phase 0
</commit_message>
<xml_diff>
--- a/Websites.docx
+++ b/Websites.docx
@@ -14,19 +14,25 @@
           <w:rPr>
             <w:rStyle w:val="Hyperlink"/>
           </w:rPr>
-          <w:t>http://loc</w:t>
+          <w:t>http://localhost:9</w:t>
         </w:r>
         <w:r>
           <w:rPr>
             <w:rStyle w:val="Hyperlink"/>
           </w:rPr>
-          <w:t>a</w:t>
+          <w:t>0</w:t>
         </w:r>
         <w:r>
           <w:rPr>
             <w:rStyle w:val="Hyperlink"/>
           </w:rPr>
-          <w:t>lhost:9001</w:t>
+          <w:t>0</w:t>
+        </w:r>
+        <w:r>
+          <w:rPr>
+            <w:rStyle w:val="Hyperlink"/>
+          </w:rPr>
+          <w:t>1</w:t>
         </w:r>
       </w:hyperlink>
     </w:p>
@@ -77,19 +83,19 @@
           <w:rPr>
             <w:rStyle w:val="Hyperlink"/>
           </w:rPr>
-          <w:t>http://localhost:8</w:t>
+          <w:t>http://localh</w:t>
         </w:r>
         <w:r>
           <w:rPr>
             <w:rStyle w:val="Hyperlink"/>
           </w:rPr>
-          <w:t>0</w:t>
+          <w:t>o</w:t>
         </w:r>
         <w:r>
           <w:rPr>
             <w:rStyle w:val="Hyperlink"/>
           </w:rPr>
-          <w:t>81/</w:t>
+          <w:t>st:8081/</w:t>
         </w:r>
       </w:hyperlink>
     </w:p>
@@ -155,19 +161,19 @@
           <w:rPr>
             <w:rStyle w:val="Hyperlink"/>
           </w:rPr>
-          <w:t>http://loca</w:t>
+          <w:t>http:/</w:t>
         </w:r>
         <w:r>
           <w:rPr>
             <w:rStyle w:val="Hyperlink"/>
           </w:rPr>
-          <w:t>l</w:t>
+          <w:t>/</w:t>
         </w:r>
         <w:r>
           <w:rPr>
             <w:rStyle w:val="Hyperlink"/>
           </w:rPr>
-          <w:t>host:3000/</w:t>
+          <w:t>localhost:3000/</w:t>
         </w:r>
       </w:hyperlink>
     </w:p>
@@ -177,10 +183,7 @@
         <w:pStyle w:val="NormalWeb"/>
       </w:pPr>
       <w:r>
-        <w:t>Neo4j:</w:t>
-      </w:r>
-      <w:r>
-        <w:t xml:space="preserve"> </w:t>
+        <w:t xml:space="preserve">Neo4j: </w:t>
       </w:r>
       <w:hyperlink r:id="rId8" w:history="1">
         <w:r>
@@ -190,7 +193,7 @@
             <w:sz w:val="20"/>
             <w:szCs w:val="20"/>
           </w:rPr>
-          <w:t>http://localho</w:t>
+          <w:t>http://l</w:t>
         </w:r>
         <w:r>
           <w:rPr>
@@ -199,7 +202,7 @@
             <w:sz w:val="20"/>
             <w:szCs w:val="20"/>
           </w:rPr>
-          <w:t>s</w:t>
+          <w:t>o</w:t>
         </w:r>
         <w:r>
           <w:rPr>
@@ -208,25 +211,7 @@
             <w:sz w:val="20"/>
             <w:szCs w:val="20"/>
           </w:rPr>
-          <w:t>t</w:t>
-        </w:r>
-        <w:r>
-          <w:rPr>
-            <w:rStyle w:val="Hyperlink"/>
-            <w:rFonts w:ascii="Courier New" w:eastAsiaTheme="majorEastAsia" w:hAnsi="Courier New" w:cs="Courier New"/>
-            <w:sz w:val="20"/>
-            <w:szCs w:val="20"/>
-          </w:rPr>
-          <w:t>:</w:t>
-        </w:r>
-        <w:r>
-          <w:rPr>
-            <w:rStyle w:val="Hyperlink"/>
-            <w:rFonts w:ascii="Courier New" w:eastAsiaTheme="majorEastAsia" w:hAnsi="Courier New" w:cs="Courier New"/>
-            <w:sz w:val="20"/>
-            <w:szCs w:val="20"/>
-          </w:rPr>
-          <w:t>7474</w:t>
+          <w:t>calhost:7474</w:t>
         </w:r>
       </w:hyperlink>
     </w:p>

</xml_diff>